<commit_message>
minimum_quantity를 Camel Notation 으로 바꿔서 minumumQuantity로 변경.
</commit_message>
<xml_diff>
--- a/src/2.0/UML-데이터스키마.docx
+++ b/src/2.0/UML-데이터스키마.docx
@@ -2452,11 +2452,196 @@
             <w:pPr>
               <w:jc w:val="both"/>
               <w:rPr>
+                <w:rFonts w:eastAsia="맑은 고딕"/>
+                <w:color w:val="FF0000"/>
+                <w:sz w:val="18"/>
+                <w:lang w:val="en-US" w:eastAsia="ko-KR"/>
+              </w:rPr>
+            </w:pPr>
+          </w:p>
+        </w:tc>
+        <w:tc>
+          <w:tcPr>
+            <w:tcW w:w="1676" w:type="dxa"/>
+            <w:shd w:val="clear" w:color="auto" w:fill="auto"/>
+          </w:tcPr>
+          <w:p>
+            <w:pPr>
+              <w:jc w:val="both"/>
+              <w:rPr>
+                <w:rFonts w:eastAsia="맑은 고딕"/>
+                <w:color w:val="FF0000"/>
+                <w:sz w:val="18"/>
+                <w:lang w:val="en-US" w:eastAsia="ko-KR"/>
+              </w:rPr>
+            </w:pPr>
+            <w:proofErr w:type="spellStart"/>
+            <w:proofErr w:type="gramStart"/>
+            <w:r>
+              <w:rPr>
+                <w:rFonts w:eastAsia="맑은 고딕"/>
+                <w:color w:val="FF0000"/>
+                <w:sz w:val="18"/>
+                <w:lang w:val="en-US" w:eastAsia="ko-KR"/>
+              </w:rPr>
+              <w:t>role:</w:t>
+            </w:r>
+            <w:r>
+              <w:rPr>
                 <w:rFonts w:eastAsia="맑은 고딕" w:hint="eastAsia"/>
                 <w:color w:val="FF0000"/>
                 <w:sz w:val="18"/>
                 <w:lang w:val="en-US" w:eastAsia="ko-KR"/>
               </w:rPr>
+              <w:t>s</w:t>
+            </w:r>
+            <w:r>
+              <w:rPr>
+                <w:rFonts w:eastAsia="맑은 고딕"/>
+                <w:color w:val="FF0000"/>
+                <w:sz w:val="18"/>
+                <w:lang w:val="en-US" w:eastAsia="ko-KR"/>
+              </w:rPr>
+              <w:t>ale</w:t>
+            </w:r>
+            <w:proofErr w:type="spellEnd"/>
+            <w:proofErr w:type="gramEnd"/>
+          </w:p>
+        </w:tc>
+        <w:tc>
+          <w:tcPr>
+            <w:tcW w:w="3572" w:type="dxa"/>
+          </w:tcPr>
+          <w:p>
+            <w:pPr>
+              <w:rPr>
+                <w:rFonts w:eastAsia="맑은 고딕"/>
+                <w:color w:val="FF0000"/>
+                <w:sz w:val="18"/>
+                <w:lang w:val="en-US" w:eastAsia="ko-KR"/>
+              </w:rPr>
+            </w:pPr>
+            <w:r>
+              <w:rPr>
+                <w:rFonts w:eastAsia="맑은 고딕" w:hint="eastAsia"/>
+                <w:color w:val="FF0000"/>
+                <w:sz w:val="18"/>
+                <w:lang w:val="en-US" w:eastAsia="ko-KR"/>
+              </w:rPr>
+              <w:t>s</w:t>
+            </w:r>
+            <w:r>
+              <w:rPr>
+                <w:rFonts w:eastAsia="맑은 고딕"/>
+                <w:color w:val="FF0000"/>
+                <w:sz w:val="18"/>
+                <w:lang w:val="en-US" w:eastAsia="ko-KR"/>
+              </w:rPr>
+              <w:t>ale information for the data catalogue</w:t>
+            </w:r>
+          </w:p>
+        </w:tc>
+        <w:tc>
+          <w:tcPr>
+            <w:tcW w:w="756" w:type="dxa"/>
+          </w:tcPr>
+          <w:p>
+            <w:pPr>
+              <w:jc w:val="center"/>
+              <w:rPr>
+                <w:rFonts w:eastAsia="맑은 고딕"/>
+                <w:color w:val="FF0000"/>
+                <w:sz w:val="18"/>
+                <w:lang w:val="en-US" w:eastAsia="ko-KR"/>
+              </w:rPr>
+            </w:pPr>
+            <w:r>
+              <w:rPr>
+                <w:rFonts w:eastAsia="맑은 고딕" w:hint="eastAsia"/>
+                <w:color w:val="FF0000"/>
+                <w:sz w:val="18"/>
+                <w:lang w:val="en-US" w:eastAsia="ko-KR"/>
+              </w:rPr>
+              <w:t>O</w:t>
+            </w:r>
+          </w:p>
+        </w:tc>
+        <w:tc>
+          <w:tcPr>
+            <w:tcW w:w="1107" w:type="dxa"/>
+          </w:tcPr>
+          <w:p>
+            <w:pPr>
+              <w:jc w:val="center"/>
+              <w:rPr>
+                <w:rFonts w:eastAsia="맑은 고딕"/>
+                <w:color w:val="FF0000"/>
+                <w:sz w:val="18"/>
+                <w:lang w:val="en-US" w:eastAsia="ko-KR"/>
+              </w:rPr>
+            </w:pPr>
+            <w:r>
+              <w:rPr>
+                <w:rFonts w:eastAsia="맑은 고딕" w:hint="eastAsia"/>
+                <w:color w:val="FF0000"/>
+                <w:sz w:val="18"/>
+                <w:lang w:val="en-US" w:eastAsia="ko-KR"/>
+              </w:rPr>
+              <w:t>N</w:t>
+            </w:r>
+          </w:p>
+        </w:tc>
+        <w:tc>
+          <w:tcPr>
+            <w:tcW w:w="2110" w:type="dxa"/>
+          </w:tcPr>
+          <w:p>
+            <w:pPr>
+              <w:jc w:val="both"/>
+              <w:rPr>
+                <w:rFonts w:eastAsia="맑은 고딕"/>
+                <w:color w:val="FF0000"/>
+                <w:sz w:val="18"/>
+                <w:lang w:val="en-US" w:eastAsia="ko-KR"/>
+              </w:rPr>
+            </w:pPr>
+            <w:proofErr w:type="spellStart"/>
+            <w:r>
+              <w:rPr>
+                <w:rFonts w:eastAsia="맑은 고딕" w:hint="eastAsia"/>
+                <w:color w:val="FF0000"/>
+                <w:sz w:val="18"/>
+                <w:lang w:val="en-US" w:eastAsia="ko-KR"/>
+              </w:rPr>
+              <w:t>B</w:t>
+            </w:r>
+            <w:r>
+              <w:rPr>
+                <w:rFonts w:eastAsia="맑은 고딕"/>
+                <w:color w:val="FF0000"/>
+                <w:sz w:val="18"/>
+                <w:lang w:val="en-US" w:eastAsia="ko-KR"/>
+              </w:rPr>
+              <w:t>DC_Sale</w:t>
+            </w:r>
+            <w:proofErr w:type="spellEnd"/>
+          </w:p>
+        </w:tc>
+      </w:tr>
+      <w:tr>
+        <w:tc>
+          <w:tcPr>
+            <w:tcW w:w="408" w:type="dxa"/>
+          </w:tcPr>
+          <w:p>
+            <w:pPr>
+              <w:jc w:val="both"/>
+              <w:rPr>
+                <w:rFonts w:eastAsia="맑은 고딕"/>
+                <w:color w:val="FF0000"/>
+                <w:sz w:val="18"/>
+                <w:lang w:val="en-US" w:eastAsia="ko-KR"/>
+              </w:rPr>
             </w:pPr>
           </w:p>
         </w:tc>
@@ -2479,21 +2664,12 @@
             <w:proofErr w:type="gramStart"/>
             <w:r>
               <w:rPr>
-                <w:rFonts w:eastAsia="맑은 고딕"/>
-                <w:color w:val="FF0000"/>
-                <w:sz w:val="18"/>
-                <w:lang w:val="en-US" w:eastAsia="ko-KR"/>
-              </w:rPr>
-              <w:t>role:</w:t>
-            </w:r>
-            <w:r>
-              <w:rPr>
                 <w:rFonts w:eastAsia="맑은 고딕" w:hint="eastAsia"/>
                 <w:color w:val="FF0000"/>
                 <w:sz w:val="18"/>
                 <w:lang w:val="en-US" w:eastAsia="ko-KR"/>
               </w:rPr>
-              <w:t>s</w:t>
+              <w:t>r</w:t>
             </w:r>
             <w:r>
               <w:rPr>
@@ -2502,7 +2678,7 @@
                 <w:sz w:val="18"/>
                 <w:lang w:val="en-US" w:eastAsia="ko-KR"/>
               </w:rPr>
-              <w:t>ale</w:t>
+              <w:t>ole:feedback</w:t>
             </w:r>
             <w:proofErr w:type="spellEnd"/>
             <w:proofErr w:type="gramEnd"/>
@@ -2515,12 +2691,39 @@
           <w:p>
             <w:pPr>
               <w:rPr>
+                <w:rFonts w:eastAsia="맑은 고딕"/>
+                <w:color w:val="FF0000"/>
+                <w:sz w:val="18"/>
+                <w:lang w:val="en-US" w:eastAsia="ko-KR"/>
+              </w:rPr>
+            </w:pPr>
+            <w:r>
+              <w:rPr>
+                <w:rFonts w:eastAsia="맑은 고딕"/>
+                <w:color w:val="FF0000"/>
+                <w:sz w:val="18"/>
+                <w:lang w:val="en-US" w:eastAsia="ko-KR"/>
+              </w:rPr>
+              <w:t>user</w:t>
+            </w:r>
+            <w:r>
+              <w:rPr>
                 <w:rFonts w:eastAsia="맑은 고딕" w:hint="eastAsia"/>
                 <w:color w:val="FF0000"/>
                 <w:sz w:val="18"/>
                 <w:lang w:val="en-US" w:eastAsia="ko-KR"/>
               </w:rPr>
-            </w:pPr>
+              <w:t>s</w:t>
+            </w:r>
+            <w:r>
+              <w:rPr>
+                <w:rFonts w:eastAsia="맑은 고딕"/>
+                <w:color w:val="FF0000"/>
+                <w:sz w:val="18"/>
+                <w:lang w:val="en-US" w:eastAsia="ko-KR"/>
+              </w:rPr>
+              <w:t xml:space="preserve">’ </w:t>
+            </w:r>
             <w:r>
               <w:rPr>
                 <w:rFonts w:eastAsia="맑은 고딕" w:hint="eastAsia"/>
@@ -2528,7 +2731,7 @@
                 <w:sz w:val="18"/>
                 <w:lang w:val="en-US" w:eastAsia="ko-KR"/>
               </w:rPr>
-              <w:t>s</w:t>
+              <w:t>f</w:t>
             </w:r>
             <w:r>
               <w:rPr>
@@ -2537,7 +2740,7 @@
                 <w:sz w:val="18"/>
                 <w:lang w:val="en-US" w:eastAsia="ko-KR"/>
               </w:rPr>
-              <w:t>ale information for the data catalogue</w:t>
+              <w:t>eedback for the data catalogue</w:t>
             </w:r>
           </w:p>
         </w:tc>
@@ -2548,13 +2751,64 @@
           <w:p>
             <w:pPr>
               <w:jc w:val="center"/>
+              <w:rPr>
+                <w:rFonts w:eastAsia="맑은 고딕"/>
+                <w:color w:val="FF0000"/>
+                <w:sz w:val="18"/>
+                <w:lang w:val="en-US" w:eastAsia="ko-KR"/>
+              </w:rPr>
+            </w:pPr>
+            <w:r>
+              <w:rPr>
+                <w:rFonts w:eastAsia="맑은 고딕"/>
+                <w:color w:val="FF0000"/>
+                <w:sz w:val="18"/>
+                <w:lang w:val="en-US" w:eastAsia="ko-KR"/>
+              </w:rPr>
+              <w:t>O</w:t>
+            </w:r>
+          </w:p>
+        </w:tc>
+        <w:tc>
+          <w:tcPr>
+            <w:tcW w:w="1107" w:type="dxa"/>
+          </w:tcPr>
+          <w:p>
+            <w:pPr>
+              <w:jc w:val="center"/>
+              <w:rPr>
+                <w:rFonts w:eastAsia="맑은 고딕"/>
+                <w:color w:val="FF0000"/>
+                <w:sz w:val="18"/>
+                <w:lang w:val="en-US" w:eastAsia="ko-KR"/>
+              </w:rPr>
+            </w:pPr>
+            <w:r>
               <w:rPr>
                 <w:rFonts w:eastAsia="맑은 고딕" w:hint="eastAsia"/>
                 <w:color w:val="FF0000"/>
                 <w:sz w:val="18"/>
                 <w:lang w:val="en-US" w:eastAsia="ko-KR"/>
               </w:rPr>
-            </w:pPr>
+              <w:t>N</w:t>
+            </w:r>
+          </w:p>
+        </w:tc>
+        <w:tc>
+          <w:tcPr>
+            <w:tcW w:w="2110" w:type="dxa"/>
+          </w:tcPr>
+          <w:p>
+            <w:pPr>
+              <w:jc w:val="both"/>
+              <w:rPr>
+                <w:rFonts w:eastAsia="맑은 고딕"/>
+                <w:color w:val="FF0000"/>
+                <w:sz w:val="18"/>
+                <w:lang w:val="en-US" w:eastAsia="ko-KR"/>
+              </w:rPr>
+            </w:pPr>
+            <w:proofErr w:type="spellStart"/>
             <w:r>
               <w:rPr>
                 <w:rFonts w:eastAsia="맑은 고딕" w:hint="eastAsia"/>
@@ -2562,23 +2816,141 @@
                 <w:sz w:val="18"/>
                 <w:lang w:val="en-US" w:eastAsia="ko-KR"/>
               </w:rPr>
-              <w:t>O</w:t>
-            </w:r>
-          </w:p>
-        </w:tc>
-        <w:tc>
-          <w:tcPr>
-            <w:tcW w:w="1107" w:type="dxa"/>
-          </w:tcPr>
-          <w:p>
-            <w:pPr>
-              <w:jc w:val="center"/>
+              <w:t>B</w:t>
+            </w:r>
+            <w:r>
+              <w:rPr>
+                <w:rFonts w:eastAsia="맑은 고딕"/>
+                <w:color w:val="FF0000"/>
+                <w:sz w:val="18"/>
+                <w:lang w:val="en-US" w:eastAsia="ko-KR"/>
+              </w:rPr>
+              <w:t>DC_Feedback</w:t>
+            </w:r>
+            <w:proofErr w:type="spellEnd"/>
+          </w:p>
+        </w:tc>
+      </w:tr>
+      <w:tr>
+        <w:tc>
+          <w:tcPr>
+            <w:tcW w:w="408" w:type="dxa"/>
+          </w:tcPr>
+          <w:p>
+            <w:pPr>
+              <w:jc w:val="both"/>
+              <w:rPr>
+                <w:rFonts w:eastAsia="맑은 고딕"/>
+                <w:color w:val="FF0000"/>
+                <w:sz w:val="18"/>
+                <w:lang w:val="en-US" w:eastAsia="ko-KR"/>
+              </w:rPr>
+            </w:pPr>
+          </w:p>
+        </w:tc>
+        <w:tc>
+          <w:tcPr>
+            <w:tcW w:w="1676" w:type="dxa"/>
+            <w:shd w:val="clear" w:color="auto" w:fill="auto"/>
+          </w:tcPr>
+          <w:p>
+            <w:pPr>
+              <w:jc w:val="both"/>
+              <w:rPr>
+                <w:rFonts w:eastAsia="맑은 고딕"/>
+                <w:color w:val="FF0000"/>
+                <w:sz w:val="18"/>
+                <w:lang w:val="en-US" w:eastAsia="ko-KR"/>
+              </w:rPr>
+            </w:pPr>
+            <w:proofErr w:type="spellStart"/>
+            <w:proofErr w:type="gramStart"/>
+            <w:r>
               <w:rPr>
                 <w:rFonts w:eastAsia="맑은 고딕" w:hint="eastAsia"/>
                 <w:color w:val="FF0000"/>
                 <w:sz w:val="18"/>
                 <w:lang w:val="en-US" w:eastAsia="ko-KR"/>
               </w:rPr>
+              <w:t>r</w:t>
+            </w:r>
+            <w:r>
+              <w:rPr>
+                <w:rFonts w:eastAsia="맑은 고딕"/>
+                <w:color w:val="FF0000"/>
+                <w:sz w:val="18"/>
+                <w:lang w:val="en-US" w:eastAsia="ko-KR"/>
+              </w:rPr>
+              <w:t>ole:satisfaction</w:t>
+            </w:r>
+            <w:proofErr w:type="spellEnd"/>
+            <w:proofErr w:type="gramEnd"/>
+          </w:p>
+        </w:tc>
+        <w:tc>
+          <w:tcPr>
+            <w:tcW w:w="3572" w:type="dxa"/>
+          </w:tcPr>
+          <w:p>
+            <w:pPr>
+              <w:rPr>
+                <w:rFonts w:eastAsia="맑은 고딕"/>
+                <w:color w:val="FF0000"/>
+                <w:sz w:val="18"/>
+                <w:lang w:val="en-US" w:eastAsia="ko-KR"/>
+              </w:rPr>
+            </w:pPr>
+            <w:r>
+              <w:rPr>
+                <w:rFonts w:eastAsia="맑은 고딕"/>
+                <w:color w:val="FF0000"/>
+                <w:sz w:val="18"/>
+                <w:lang w:val="en-US" w:eastAsia="ko-KR"/>
+              </w:rPr>
+              <w:t>the calculated</w:t>
+            </w:r>
+            <w:r>
+              <w:rPr>
+                <w:rFonts w:eastAsia="맑은 고딕"/>
+                <w:color w:val="FF0000"/>
+                <w:sz w:val="18"/>
+                <w:lang w:val="en-US" w:eastAsia="ko-KR"/>
+              </w:rPr>
+              <w:t xml:space="preserve"> satisfaction from feedback</w:t>
+            </w:r>
+            <w:r>
+              <w:rPr>
+                <w:rFonts w:eastAsia="맑은 고딕"/>
+                <w:color w:val="FF0000"/>
+                <w:sz w:val="18"/>
+                <w:lang w:val="en-US" w:eastAsia="ko-KR"/>
+              </w:rPr>
+              <w:t>s</w:t>
+            </w:r>
+            <w:r>
+              <w:rPr>
+                <w:rFonts w:eastAsia="맑은 고딕"/>
+                <w:color w:val="FF0000"/>
+                <w:sz w:val="18"/>
+                <w:lang w:val="en-US" w:eastAsia="ko-KR"/>
+              </w:rPr>
+              <w:t xml:space="preserve"> for the data catalogue</w:t>
+            </w:r>
+          </w:p>
+        </w:tc>
+        <w:tc>
+          <w:tcPr>
+            <w:tcW w:w="756" w:type="dxa"/>
+          </w:tcPr>
+          <w:p>
+            <w:pPr>
+              <w:jc w:val="center"/>
+              <w:rPr>
+                <w:rFonts w:eastAsia="맑은 고딕"/>
+                <w:color w:val="FF0000"/>
+                <w:sz w:val="18"/>
+                <w:lang w:val="en-US" w:eastAsia="ko-KR"/>
+              </w:rPr>
             </w:pPr>
             <w:r>
               <w:rPr>
@@ -2587,210 +2959,32 @@
                 <w:sz w:val="18"/>
                 <w:lang w:val="en-US" w:eastAsia="ko-KR"/>
               </w:rPr>
-              <w:t>N</w:t>
-            </w:r>
-          </w:p>
-        </w:tc>
-        <w:tc>
-          <w:tcPr>
-            <w:tcW w:w="2110" w:type="dxa"/>
-          </w:tcPr>
-          <w:p>
-            <w:pPr>
-              <w:jc w:val="both"/>
+              <w:t>O</w:t>
+            </w:r>
+          </w:p>
+        </w:tc>
+        <w:tc>
+          <w:tcPr>
+            <w:tcW w:w="1107" w:type="dxa"/>
+          </w:tcPr>
+          <w:p>
+            <w:pPr>
+              <w:jc w:val="center"/>
+              <w:rPr>
+                <w:rFonts w:eastAsia="맑은 고딕"/>
+                <w:color w:val="FF0000"/>
+                <w:sz w:val="18"/>
+                <w:lang w:val="en-US" w:eastAsia="ko-KR"/>
+              </w:rPr>
+            </w:pPr>
+            <w:r>
               <w:rPr>
                 <w:rFonts w:eastAsia="맑은 고딕" w:hint="eastAsia"/>
                 <w:color w:val="FF0000"/>
                 <w:sz w:val="18"/>
                 <w:lang w:val="en-US" w:eastAsia="ko-KR"/>
               </w:rPr>
-            </w:pPr>
-            <w:proofErr w:type="spellStart"/>
-            <w:r>
-              <w:rPr>
-                <w:rFonts w:eastAsia="맑은 고딕" w:hint="eastAsia"/>
-                <w:color w:val="FF0000"/>
-                <w:sz w:val="18"/>
-                <w:lang w:val="en-US" w:eastAsia="ko-KR"/>
-              </w:rPr>
-              <w:t>B</w:t>
-            </w:r>
-            <w:r>
-              <w:rPr>
-                <w:rFonts w:eastAsia="맑은 고딕"/>
-                <w:color w:val="FF0000"/>
-                <w:sz w:val="18"/>
-                <w:lang w:val="en-US" w:eastAsia="ko-KR"/>
-              </w:rPr>
-              <w:t>DC_Sale</w:t>
-            </w:r>
-            <w:proofErr w:type="spellEnd"/>
-          </w:p>
-        </w:tc>
-      </w:tr>
-      <w:tr>
-        <w:tc>
-          <w:tcPr>
-            <w:tcW w:w="408" w:type="dxa"/>
-          </w:tcPr>
-          <w:p>
-            <w:pPr>
-              <w:jc w:val="both"/>
-              <w:rPr>
-                <w:rFonts w:eastAsia="맑은 고딕" w:hint="eastAsia"/>
-                <w:color w:val="FF0000"/>
-                <w:sz w:val="18"/>
-                <w:lang w:val="en-US" w:eastAsia="ko-KR"/>
-              </w:rPr>
-            </w:pPr>
-          </w:p>
-        </w:tc>
-        <w:tc>
-          <w:tcPr>
-            <w:tcW w:w="1676" w:type="dxa"/>
-            <w:shd w:val="clear" w:color="auto" w:fill="auto"/>
-          </w:tcPr>
-          <w:p>
-            <w:pPr>
-              <w:jc w:val="both"/>
-              <w:rPr>
-                <w:rFonts w:eastAsia="맑은 고딕"/>
-                <w:color w:val="FF0000"/>
-                <w:sz w:val="18"/>
-                <w:lang w:val="en-US" w:eastAsia="ko-KR"/>
-              </w:rPr>
-            </w:pPr>
-            <w:proofErr w:type="spellStart"/>
-            <w:proofErr w:type="gramStart"/>
-            <w:r>
-              <w:rPr>
-                <w:rFonts w:eastAsia="맑은 고딕" w:hint="eastAsia"/>
-                <w:color w:val="FF0000"/>
-                <w:sz w:val="18"/>
-                <w:lang w:val="en-US" w:eastAsia="ko-KR"/>
-              </w:rPr>
-              <w:t>r</w:t>
-            </w:r>
-            <w:r>
-              <w:rPr>
-                <w:rFonts w:eastAsia="맑은 고딕"/>
-                <w:color w:val="FF0000"/>
-                <w:sz w:val="18"/>
-                <w:lang w:val="en-US" w:eastAsia="ko-KR"/>
-              </w:rPr>
-              <w:t>ole:feedback</w:t>
-            </w:r>
-            <w:proofErr w:type="spellEnd"/>
-            <w:proofErr w:type="gramEnd"/>
-          </w:p>
-        </w:tc>
-        <w:tc>
-          <w:tcPr>
-            <w:tcW w:w="3572" w:type="dxa"/>
-          </w:tcPr>
-          <w:p>
-            <w:pPr>
-              <w:rPr>
-                <w:rFonts w:eastAsia="맑은 고딕" w:hint="eastAsia"/>
-                <w:color w:val="FF0000"/>
-                <w:sz w:val="18"/>
-                <w:lang w:val="en-US" w:eastAsia="ko-KR"/>
-              </w:rPr>
-            </w:pPr>
-            <w:r>
-              <w:rPr>
-                <w:rFonts w:eastAsia="맑은 고딕"/>
-                <w:color w:val="FF0000"/>
-                <w:sz w:val="18"/>
-                <w:lang w:val="en-US" w:eastAsia="ko-KR"/>
-              </w:rPr>
-              <w:t>user</w:t>
-            </w:r>
-            <w:r>
-              <w:rPr>
-                <w:rFonts w:eastAsia="맑은 고딕" w:hint="eastAsia"/>
-                <w:color w:val="FF0000"/>
-                <w:sz w:val="18"/>
-                <w:lang w:val="en-US" w:eastAsia="ko-KR"/>
-              </w:rPr>
-              <w:t>s</w:t>
-            </w:r>
-            <w:r>
-              <w:rPr>
-                <w:rFonts w:eastAsia="맑은 고딕"/>
-                <w:color w:val="FF0000"/>
-                <w:sz w:val="18"/>
-                <w:lang w:val="en-US" w:eastAsia="ko-KR"/>
-              </w:rPr>
-              <w:t xml:space="preserve">’ </w:t>
-            </w:r>
-            <w:r>
-              <w:rPr>
-                <w:rFonts w:eastAsia="맑은 고딕" w:hint="eastAsia"/>
-                <w:color w:val="FF0000"/>
-                <w:sz w:val="18"/>
-                <w:lang w:val="en-US" w:eastAsia="ko-KR"/>
-              </w:rPr>
-              <w:t>f</w:t>
-            </w:r>
-            <w:r>
-              <w:rPr>
-                <w:rFonts w:eastAsia="맑은 고딕"/>
-                <w:color w:val="FF0000"/>
-                <w:sz w:val="18"/>
-                <w:lang w:val="en-US" w:eastAsia="ko-KR"/>
-              </w:rPr>
-              <w:t>eedback for the data catalogue</w:t>
-            </w:r>
-          </w:p>
-        </w:tc>
-        <w:tc>
-          <w:tcPr>
-            <w:tcW w:w="756" w:type="dxa"/>
-          </w:tcPr>
-          <w:p>
-            <w:pPr>
-              <w:jc w:val="center"/>
-              <w:rPr>
-                <w:rFonts w:eastAsia="맑은 고딕" w:hint="eastAsia"/>
-                <w:color w:val="FF0000"/>
-                <w:sz w:val="18"/>
-                <w:lang w:val="en-US" w:eastAsia="ko-KR"/>
-              </w:rPr>
-            </w:pPr>
-            <w:r>
-              <w:rPr>
-                <w:rFonts w:eastAsia="맑은 고딕"/>
-                <w:color w:val="FF0000"/>
-                <w:sz w:val="18"/>
-                <w:lang w:val="en-US" w:eastAsia="ko-KR"/>
-              </w:rPr>
-              <w:t>O</w:t>
-            </w:r>
-          </w:p>
-        </w:tc>
-        <w:tc>
-          <w:tcPr>
-            <w:tcW w:w="1107" w:type="dxa"/>
-          </w:tcPr>
-          <w:p>
-            <w:pPr>
-              <w:jc w:val="center"/>
-              <w:rPr>
-                <w:rFonts w:eastAsia="맑은 고딕" w:hint="eastAsia"/>
-                <w:color w:val="FF0000"/>
-                <w:sz w:val="18"/>
-                <w:lang w:val="en-US" w:eastAsia="ko-KR"/>
-              </w:rPr>
-            </w:pPr>
-            <w:r>
-              <w:rPr>
-                <w:rFonts w:eastAsia="맑은 고딕" w:hint="eastAsia"/>
-                <w:color w:val="FF0000"/>
-                <w:sz w:val="18"/>
-                <w:lang w:val="en-US" w:eastAsia="ko-KR"/>
-              </w:rPr>
-              <w:t>N</w:t>
+              <w:t>1</w:t>
             </w:r>
           </w:p>
         </w:tc>
@@ -2802,201 +2996,7 @@
             <w:pPr>
               <w:jc w:val="both"/>
               <w:rPr>
-                <w:rFonts w:eastAsia="맑은 고딕" w:hint="eastAsia"/>
-                <w:color w:val="FF0000"/>
-                <w:sz w:val="18"/>
-                <w:lang w:val="en-US" w:eastAsia="ko-KR"/>
-              </w:rPr>
-            </w:pPr>
-            <w:proofErr w:type="spellStart"/>
-            <w:r>
-              <w:rPr>
-                <w:rFonts w:eastAsia="맑은 고딕" w:hint="eastAsia"/>
-                <w:color w:val="FF0000"/>
-                <w:sz w:val="18"/>
-                <w:lang w:val="en-US" w:eastAsia="ko-KR"/>
-              </w:rPr>
-              <w:t>B</w:t>
-            </w:r>
-            <w:r>
-              <w:rPr>
-                <w:rFonts w:eastAsia="맑은 고딕"/>
-                <w:color w:val="FF0000"/>
-                <w:sz w:val="18"/>
-                <w:lang w:val="en-US" w:eastAsia="ko-KR"/>
-              </w:rPr>
-              <w:t>DC_Feedback</w:t>
-            </w:r>
-            <w:proofErr w:type="spellEnd"/>
-          </w:p>
-        </w:tc>
-      </w:tr>
-      <w:tr>
-        <w:tc>
-          <w:tcPr>
-            <w:tcW w:w="408" w:type="dxa"/>
-          </w:tcPr>
-          <w:p>
-            <w:pPr>
-              <w:jc w:val="both"/>
-              <w:rPr>
-                <w:rFonts w:eastAsia="맑은 고딕" w:hint="eastAsia"/>
-                <w:color w:val="FF0000"/>
-                <w:sz w:val="18"/>
-                <w:lang w:val="en-US" w:eastAsia="ko-KR"/>
-              </w:rPr>
-            </w:pPr>
-          </w:p>
-        </w:tc>
-        <w:tc>
-          <w:tcPr>
-            <w:tcW w:w="1676" w:type="dxa"/>
-            <w:shd w:val="clear" w:color="auto" w:fill="auto"/>
-          </w:tcPr>
-          <w:p>
-            <w:pPr>
-              <w:jc w:val="both"/>
-              <w:rPr>
-                <w:rFonts w:eastAsia="맑은 고딕"/>
-                <w:color w:val="FF0000"/>
-                <w:sz w:val="18"/>
-                <w:lang w:val="en-US" w:eastAsia="ko-KR"/>
-              </w:rPr>
-            </w:pPr>
-            <w:proofErr w:type="spellStart"/>
-            <w:proofErr w:type="gramStart"/>
-            <w:r>
-              <w:rPr>
-                <w:rFonts w:eastAsia="맑은 고딕" w:hint="eastAsia"/>
-                <w:color w:val="FF0000"/>
-                <w:sz w:val="18"/>
-                <w:lang w:val="en-US" w:eastAsia="ko-KR"/>
-              </w:rPr>
-              <w:t>r</w:t>
-            </w:r>
-            <w:r>
-              <w:rPr>
-                <w:rFonts w:eastAsia="맑은 고딕"/>
-                <w:color w:val="FF0000"/>
-                <w:sz w:val="18"/>
-                <w:lang w:val="en-US" w:eastAsia="ko-KR"/>
-              </w:rPr>
-              <w:t>ole:satisfaction</w:t>
-            </w:r>
-            <w:proofErr w:type="spellEnd"/>
-            <w:proofErr w:type="gramEnd"/>
-          </w:p>
-        </w:tc>
-        <w:tc>
-          <w:tcPr>
-            <w:tcW w:w="3572" w:type="dxa"/>
-          </w:tcPr>
-          <w:p>
-            <w:pPr>
-              <w:rPr>
-                <w:rFonts w:eastAsia="맑은 고딕" w:hint="eastAsia"/>
-                <w:color w:val="FF0000"/>
-                <w:sz w:val="18"/>
-                <w:lang w:val="en-US" w:eastAsia="ko-KR"/>
-              </w:rPr>
-            </w:pPr>
-            <w:r>
-              <w:rPr>
-                <w:rFonts w:eastAsia="맑은 고딕"/>
-                <w:color w:val="FF0000"/>
-                <w:sz w:val="18"/>
-                <w:lang w:val="en-US" w:eastAsia="ko-KR"/>
-              </w:rPr>
-              <w:t>the calculated</w:t>
-            </w:r>
-            <w:r>
-              <w:rPr>
-                <w:rFonts w:eastAsia="맑은 고딕"/>
-                <w:color w:val="FF0000"/>
-                <w:sz w:val="18"/>
-                <w:lang w:val="en-US" w:eastAsia="ko-KR"/>
-              </w:rPr>
-              <w:t xml:space="preserve"> satisfaction from feedback</w:t>
-            </w:r>
-            <w:r>
-              <w:rPr>
-                <w:rFonts w:eastAsia="맑은 고딕"/>
-                <w:color w:val="FF0000"/>
-                <w:sz w:val="18"/>
-                <w:lang w:val="en-US" w:eastAsia="ko-KR"/>
-              </w:rPr>
-              <w:t>s</w:t>
-            </w:r>
-            <w:r>
-              <w:rPr>
-                <w:rFonts w:eastAsia="맑은 고딕"/>
-                <w:color w:val="FF0000"/>
-                <w:sz w:val="18"/>
-                <w:lang w:val="en-US" w:eastAsia="ko-KR"/>
-              </w:rPr>
-              <w:t xml:space="preserve"> for the data catalogue</w:t>
-            </w:r>
-          </w:p>
-        </w:tc>
-        <w:tc>
-          <w:tcPr>
-            <w:tcW w:w="756" w:type="dxa"/>
-          </w:tcPr>
-          <w:p>
-            <w:pPr>
-              <w:jc w:val="center"/>
-              <w:rPr>
-                <w:rFonts w:eastAsia="맑은 고딕" w:hint="eastAsia"/>
-                <w:color w:val="FF0000"/>
-                <w:sz w:val="18"/>
-                <w:lang w:val="en-US" w:eastAsia="ko-KR"/>
-              </w:rPr>
-            </w:pPr>
-            <w:r>
-              <w:rPr>
-                <w:rFonts w:eastAsia="맑은 고딕" w:hint="eastAsia"/>
-                <w:color w:val="FF0000"/>
-                <w:sz w:val="18"/>
-                <w:lang w:val="en-US" w:eastAsia="ko-KR"/>
-              </w:rPr>
-              <w:t>O</w:t>
-            </w:r>
-          </w:p>
-        </w:tc>
-        <w:tc>
-          <w:tcPr>
-            <w:tcW w:w="1107" w:type="dxa"/>
-          </w:tcPr>
-          <w:p>
-            <w:pPr>
-              <w:jc w:val="center"/>
-              <w:rPr>
-                <w:rFonts w:eastAsia="맑은 고딕" w:hint="eastAsia"/>
-                <w:color w:val="FF0000"/>
-                <w:sz w:val="18"/>
-                <w:lang w:val="en-US" w:eastAsia="ko-KR"/>
-              </w:rPr>
-            </w:pPr>
-            <w:r>
-              <w:rPr>
-                <w:rFonts w:eastAsia="맑은 고딕" w:hint="eastAsia"/>
-                <w:color w:val="FF0000"/>
-                <w:sz w:val="18"/>
-                <w:lang w:val="en-US" w:eastAsia="ko-KR"/>
-              </w:rPr>
-              <w:t>1</w:t>
-            </w:r>
-          </w:p>
-        </w:tc>
-        <w:tc>
-          <w:tcPr>
-            <w:tcW w:w="2110" w:type="dxa"/>
-          </w:tcPr>
-          <w:p>
-            <w:pPr>
-              <w:jc w:val="both"/>
-              <w:rPr>
-                <w:rFonts w:eastAsia="맑은 고딕" w:hint="eastAsia"/>
+                <w:rFonts w:eastAsia="맑은 고딕"/>
                 <w:color w:val="FF0000"/>
                 <w:sz w:val="18"/>
                 <w:lang w:val="en-US" w:eastAsia="ko-KR"/>
@@ -6676,7 +6676,6 @@
             <w:pPr>
               <w:jc w:val="both"/>
               <w:rPr>
-                <w:rFonts w:hint="eastAsia"/>
                 <w:sz w:val="18"/>
                 <w:lang w:val="en-US" w:eastAsia="ko-KR"/>
               </w:rPr>
@@ -6691,7 +6690,6 @@
             <w:pPr>
               <w:jc w:val="both"/>
               <w:rPr>
-                <w:rFonts w:hint="eastAsia"/>
                 <w:color w:val="FF0000"/>
                 <w:sz w:val="18"/>
                 <w:lang w:val="en-US" w:eastAsia="ko-KR"/>
@@ -6774,7 +6772,6 @@
             <w:pPr>
               <w:jc w:val="center"/>
               <w:rPr>
-                <w:rFonts w:hint="eastAsia"/>
                 <w:color w:val="FF0000"/>
                 <w:sz w:val="18"/>
                 <w:lang w:val="en-US" w:eastAsia="ko-KR"/>
@@ -6799,7 +6796,6 @@
             <w:pPr>
               <w:jc w:val="center"/>
               <w:rPr>
-                <w:rFonts w:hint="eastAsia"/>
                 <w:color w:val="FF0000"/>
                 <w:sz w:val="18"/>
                 <w:lang w:val="en-US" w:eastAsia="ko-KR"/>
@@ -6824,7 +6820,6 @@
             <w:pPr>
               <w:jc w:val="both"/>
               <w:rPr>
-                <w:rFonts w:hint="eastAsia"/>
                 <w:color w:val="FF0000"/>
                 <w:sz w:val="18"/>
                 <w:lang w:val="en-US" w:eastAsia="ko-KR"/>
@@ -11656,7 +11651,22 @@
                 <w:sz w:val="18"/>
                 <w:lang w:val="en-US" w:eastAsia="ko-KR"/>
               </w:rPr>
-              <w:t>minimum_quantity</w:t>
+              <w:t>minimum</w:t>
+            </w:r>
+            <w:r>
+              <w:rPr>
+                <w:rFonts w:hint="eastAsia"/>
+                <w:sz w:val="18"/>
+                <w:lang w:val="en-US" w:eastAsia="ko-KR"/>
+              </w:rPr>
+              <w:t>Q</w:t>
+            </w:r>
+            <w:r>
+              <w:rPr>
+                <w:sz w:val="18"/>
+                <w:lang w:val="en-US" w:eastAsia="ko-KR"/>
+              </w:rPr>
+              <w:t>uantity</w:t>
             </w:r>
             <w:proofErr w:type="spellEnd"/>
           </w:p>
@@ -11668,7 +11678,6 @@
           <w:p>
             <w:pPr>
               <w:rPr>
-                <w:rFonts w:hint="eastAsia"/>
                 <w:sz w:val="18"/>
                 <w:lang w:val="en-US" w:eastAsia="ko-KR"/>
               </w:rPr>
@@ -11814,7 +11823,6 @@
           <w:p>
             <w:pPr>
               <w:rPr>
-                <w:rFonts w:hint="eastAsia"/>
                 <w:sz w:val="18"/>
                 <w:lang w:val="en-US" w:eastAsia="ko-KR"/>
               </w:rPr>
@@ -11887,7 +11895,6 @@
             <w:pPr>
               <w:jc w:val="center"/>
               <w:rPr>
-                <w:rFonts w:hint="eastAsia"/>
                 <w:sz w:val="18"/>
                 <w:lang w:val="en-US" w:eastAsia="ko-KR"/>
               </w:rPr>
@@ -12035,7 +12042,6 @@
             <w:pPr>
               <w:jc w:val="center"/>
               <w:rPr>
-                <w:rFonts w:hint="eastAsia"/>
                 <w:sz w:val="18"/>
                 <w:lang w:val="en-US" w:eastAsia="ko-KR"/>
               </w:rPr>
@@ -12175,7 +12181,6 @@
             <w:pPr>
               <w:jc w:val="center"/>
               <w:rPr>
-                <w:rFonts w:hint="eastAsia"/>
                 <w:sz w:val="18"/>
                 <w:lang w:val="en-US" w:eastAsia="ko-KR"/>
               </w:rPr>
@@ -12211,8 +12216,6 @@
             </w:r>
           </w:p>
         </w:tc>
-        <w:bookmarkStart w:id="0" w:name="_GoBack"/>
-        <w:bookmarkEnd w:id="0"/>
       </w:tr>
       <w:tr>
         <w:tc>
@@ -12316,7 +12319,6 @@
             <w:pPr>
               <w:jc w:val="center"/>
               <w:rPr>
-                <w:rFonts w:hint="eastAsia"/>
                 <w:sz w:val="18"/>
                 <w:lang w:val="en-US" w:eastAsia="ko-KR"/>
               </w:rPr>
@@ -12393,6 +12395,8 @@
           <w:lang w:val="en-US" w:eastAsia="ko-KR"/>
         </w:rPr>
       </w:pPr>
+      <w:bookmarkStart w:id="0" w:name="_GoBack"/>
+      <w:bookmarkEnd w:id="0"/>
       <w:r>
         <w:rPr>
           <w:rFonts w:eastAsia="바탕" w:hint="eastAsia"/>
@@ -13164,7 +13168,6 @@
             <w:pPr>
               <w:jc w:val="center"/>
               <w:rPr>
-                <w:rFonts w:hint="eastAsia"/>
                 <w:sz w:val="18"/>
                 <w:lang w:val="en-US" w:eastAsia="ko-KR"/>
               </w:rPr>
@@ -13892,7 +13895,7 @@
         <w:spacing w:before="0" w:after="160" w:line="259" w:lineRule="auto"/>
         <w:jc w:val="both"/>
         <w:rPr>
-          <w:rFonts w:eastAsia="맑은 고딕" w:hint="eastAsia"/>
+          <w:rFonts w:eastAsia="맑은 고딕"/>
           <w:lang w:val="en-US" w:eastAsia="ko-KR"/>
         </w:rPr>
       </w:pPr>
@@ -14571,6 +14574,7 @@
     <w:lsdException w:name="HTML Sample" w:semiHidden="1" w:unhideWhenUsed="1"/>
     <w:lsdException w:name="HTML Typewriter" w:semiHidden="1" w:unhideWhenUsed="1"/>
     <w:lsdException w:name="HTML Variable" w:semiHidden="1" w:unhideWhenUsed="1"/>
+    <w:lsdException w:name="Normal Table" w:semiHidden="1" w:unhideWhenUsed="1"/>
     <w:lsdException w:name="annotation subject" w:semiHidden="1" w:unhideWhenUsed="1"/>
     <w:lsdException w:name="No List" w:semiHidden="1" w:unhideWhenUsed="1"/>
     <w:lsdException w:name="Outline List 1" w:semiHidden="1" w:unhideWhenUsed="1"/>
@@ -14616,9 +14620,11 @@
     <w:lsdException w:name="Table Subtle 1" w:semiHidden="1" w:unhideWhenUsed="1"/>
     <w:lsdException w:name="Table Subtle 2" w:semiHidden="1" w:unhideWhenUsed="1"/>
     <w:lsdException w:name="Table Web 1" w:semiHidden="1" w:unhideWhenUsed="1"/>
+    <w:lsdException w:name="Table Web 2" w:semiHidden="1" w:unhideWhenUsed="1"/>
     <w:lsdException w:name="Table Web 3" w:semiHidden="1" w:unhideWhenUsed="1"/>
     <w:lsdException w:name="Balloon Text" w:semiHidden="1" w:unhideWhenUsed="1"/>
     <w:lsdException w:name="Table Grid" w:uiPriority="39"/>
+    <w:lsdException w:name="Table Theme" w:semiHidden="1" w:unhideWhenUsed="1"/>
     <w:lsdException w:name="Placeholder Text" w:semiHidden="1"/>
     <w:lsdException w:name="No Spacing" w:uiPriority="1" w:qFormat="1"/>
     <w:lsdException w:name="Light Shading" w:uiPriority="60"/>

</xml_diff>